<commit_message>
[Modified]: mockup create position
</commit_message>
<xml_diff>
--- a/Báo Cáo/Mockup/Position/ST-246.docx
+++ b/Báo Cáo/Mockup/Position/ST-246.docx
@@ -21,7 +21,17 @@
           <w:sz w:val="26"/>
           <w:szCs w:val="26"/>
         </w:rPr>
-        <w:t>THÊM CHƯƠNG TRÌNH KHUYẾN MÃI</w:t>
+        <w:t xml:space="preserve">THÊM </w:t>
+      </w:r>
+      <w:r>
+        <w:rPr>
+          <w:rFonts w:ascii="Times New Roman" w:hAnsi="Times New Roman" w:cs="Times New Roman"/>
+          <w:b/>
+          <w:bCs/>
+          <w:sz w:val="26"/>
+          <w:szCs w:val="26"/>
+        </w:rPr>
+        <w:t>CHỨC VỤ</w:t>
       </w:r>
     </w:p>
     <w:p>
@@ -52,6 +62,7 @@
       <w:r>
         <w:rPr>
           <w:rFonts w:ascii="Times New Roman" w:hAnsi="Times New Roman" w:cs="Times New Roman"/>
+          <w:noProof/>
           <w:sz w:val="26"/>
           <w:szCs w:val="26"/>
         </w:rPr>
@@ -1158,6 +1169,7 @@
       <w:r>
         <w:rPr>
           <w:rFonts w:ascii="Times New Roman" w:hAnsi="Times New Roman" w:cs="Times New Roman"/>
+          <w:noProof/>
           <w:sz w:val="26"/>
           <w:szCs w:val="26"/>
         </w:rPr>

</xml_diff>